<commit_message>
Provide the Business logic class structure.
</commit_message>
<xml_diff>
--- a/code/HouseCall.Domain/HouseCall Files/Structure.docx
+++ b/code/HouseCall.Domain/HouseCall Files/Structure.docx
@@ -65,117 +65,262 @@
         </w:rPr>
         <w:t xml:space="preserve"> </w:t>
       </w:r>
+    </w:p>
+    <w:p>
+      <w:pPr>
+        <w:pStyle w:val="Heading1"/>
+      </w:pPr>
+      <w:r>
+        <w:t>Introductory Presentation</w:t>
+      </w:r>
+    </w:p>
+    <w:p>
+      <w:pPr>
+        <w:pStyle w:val="ListParagraph"/>
+        <w:numPr>
+          <w:ilvl w:val="0"/>
+          <w:numId w:val="1"/>
+        </w:numPr>
+      </w:pPr>
+      <w:r>
+        <w:t xml:space="preserve">Hi, my name is Matthew Slone and I am presenting my class project for the Microsoft Software &amp; Systems Academy (MSSA), Cloud Application Development cohort. This class is preparing me </w:t>
+      </w:r>
+      <w:r>
+        <w:t xml:space="preserve">with </w:t>
+      </w:r>
+      <w:r>
+        <w:t xml:space="preserve">the necessary skills to solve complex problems. I’ll be able to learn and adapt to challenging situations through prioritization, analyzation, and attention to detail. My </w:t>
+      </w:r>
+      <w:r>
+        <w:t xml:space="preserve">Project is called </w:t>
+      </w:r>
+      <w:r>
+        <w:t>“</w:t>
+      </w:r>
+      <w:r>
+        <w:t>HouseCall</w:t>
+      </w:r>
+      <w:r>
+        <w:t>”</w:t>
+      </w:r>
+      <w:r>
+        <w:t xml:space="preserve"> and it is an at home free-lance requesting service. The program will bring functions allowing the user to search and request service for a given household issue. The servicer who accepts the job will need to be either notified or be able to search open jobs in the area. </w:t>
+      </w:r>
+    </w:p>
+    <w:p>
+      <w:pPr>
+        <w:pStyle w:val="Heading1"/>
+      </w:pPr>
+      <w:r>
+        <w:t>Deliverable</w:t>
+      </w:r>
+    </w:p>
+    <w:p>
+      <w:pPr>
+        <w:pStyle w:val="ListParagraph"/>
+        <w:numPr>
+          <w:ilvl w:val="0"/>
+          <w:numId w:val="1"/>
+        </w:numPr>
+      </w:pPr>
+      <w:r>
+        <w:t>Software development cycle, written.</w:t>
+      </w:r>
+    </w:p>
+    <w:p>
+      <w:pPr>
+        <w:pStyle w:val="ListParagraph"/>
+        <w:numPr>
+          <w:ilvl w:val="0"/>
+          <w:numId w:val="1"/>
+        </w:numPr>
+      </w:pPr>
+      <w:r>
+        <w:t>Oral presentation</w:t>
+      </w:r>
+    </w:p>
+    <w:p>
+      <w:pPr>
+        <w:pStyle w:val="ListParagraph"/>
+        <w:numPr>
+          <w:ilvl w:val="1"/>
+          <w:numId w:val="1"/>
+        </w:numPr>
+      </w:pPr>
+      <w:r>
+        <w:t>5-minute</w:t>
+      </w:r>
+    </w:p>
+    <w:p>
+      <w:pPr>
+        <w:pStyle w:val="Heading1"/>
+      </w:pPr>
+      <w:r>
+        <w:t>Software Life Cycle</w:t>
+      </w:r>
+    </w:p>
+    <w:p>
+      <w:pPr>
+        <w:pStyle w:val="ListParagraph"/>
+        <w:numPr>
+          <w:ilvl w:val="0"/>
+          <w:numId w:val="2"/>
+        </w:numPr>
+      </w:pPr>
+      <w:r>
+        <w:t>Inception:</w:t>
+      </w:r>
+      <w:r>
+        <w:t xml:space="preserve"> </w:t>
+      </w:r>
+    </w:p>
+    <w:p>
+      <w:pPr>
+        <w:pStyle w:val="ListParagraph"/>
+        <w:numPr>
+          <w:ilvl w:val="1"/>
+          <w:numId w:val="2"/>
+        </w:numPr>
+      </w:pPr>
+      <w:r>
+        <w:t>Creating basic navigation</w:t>
+      </w:r>
+    </w:p>
+    <w:p>
+      <w:pPr>
+        <w:pStyle w:val="ListParagraph"/>
+        <w:numPr>
+          <w:ilvl w:val="0"/>
+          <w:numId w:val="2"/>
+        </w:numPr>
+      </w:pPr>
+      <w:r>
+        <w:t>Elaboration:</w:t>
+      </w:r>
+    </w:p>
+    <w:p>
+      <w:pPr>
+        <w:pStyle w:val="ListParagraph"/>
+        <w:numPr>
+          <w:ilvl w:val="1"/>
+          <w:numId w:val="2"/>
+        </w:numPr>
+      </w:pPr>
+      <w:r>
+        <w:t>Add functionality to the navigation</w:t>
+      </w:r>
+    </w:p>
+    <w:p>
+      <w:pPr>
+        <w:pStyle w:val="ListParagraph"/>
+        <w:numPr>
+          <w:ilvl w:val="0"/>
+          <w:numId w:val="2"/>
+        </w:numPr>
+      </w:pPr>
+      <w:r>
+        <w:t>Construction:</w:t>
+      </w:r>
+      <w:r>
+        <w:t xml:space="preserve"> Domain class library should describe your model.</w:t>
+      </w:r>
+      <w:r>
+        <w:t xml:space="preserve"> Business logic goes into</w:t>
+      </w:r>
+      <w:r>
+        <w:t xml:space="preserve"> HouseCall.Domain</w:t>
+      </w:r>
       <w:bookmarkStart w:id="0" w:name="_GoBack"/>
       <w:bookmarkEnd w:id="0"/>
     </w:p>
     <w:p>
       <w:pPr>
-        <w:pStyle w:val="Heading1"/>
-      </w:pPr>
-      <w:r>
-        <w:t>Introductory Presentation</w:t>
-      </w:r>
-    </w:p>
-    <w:p>
-      <w:pPr>
-        <w:pStyle w:val="ListParagraph"/>
-        <w:numPr>
-          <w:ilvl w:val="0"/>
-          <w:numId w:val="1"/>
-        </w:numPr>
-      </w:pPr>
-      <w:r>
-        <w:t xml:space="preserve">Hi, my name is Matthew Slone and I am presenting my class project for the Microsoft Software &amp; Systems Academy (MSSA), Cloud Application Development cohort. This class is preparing me </w:t>
-      </w:r>
-      <w:r>
-        <w:t xml:space="preserve">with </w:t>
-      </w:r>
-      <w:r>
-        <w:t xml:space="preserve">the necessary skills to solve complex problems. I’ll be able to learn and adapt to challenging situations through prioritization, analyzation, and attention to detail. My </w:t>
-      </w:r>
-      <w:r>
-        <w:t xml:space="preserve">Project is called </w:t>
-      </w:r>
-      <w:r>
-        <w:t>“</w:t>
-      </w:r>
-      <w:proofErr w:type="spellStart"/>
-      <w:r>
-        <w:t>HouseCall</w:t>
-      </w:r>
-      <w:proofErr w:type="spellEnd"/>
-      <w:r>
-        <w:t>”</w:t>
-      </w:r>
-      <w:r>
-        <w:t xml:space="preserve"> and it is an at home free-lance requesting service. The program will bring functions allowing the user to search and request service for a given household issue. The servicer who accepts the job will need to be either notified or be able to search open jobs in the area. </w:t>
-      </w:r>
-    </w:p>
-    <w:p>
-      <w:pPr>
-        <w:pStyle w:val="Heading1"/>
-      </w:pPr>
-      <w:r>
-        <w:t>Deliverable</w:t>
-      </w:r>
-    </w:p>
-    <w:p>
-      <w:pPr>
-        <w:pStyle w:val="ListParagraph"/>
-        <w:numPr>
-          <w:ilvl w:val="0"/>
-          <w:numId w:val="1"/>
-        </w:numPr>
-      </w:pPr>
-      <w:r>
-        <w:t>Software development cycle, written.</w:t>
-      </w:r>
-    </w:p>
-    <w:p>
-      <w:pPr>
-        <w:pStyle w:val="ListParagraph"/>
-        <w:numPr>
-          <w:ilvl w:val="0"/>
-          <w:numId w:val="1"/>
-        </w:numPr>
-      </w:pPr>
-      <w:r>
-        <w:t>Oral presentation</w:t>
-      </w:r>
-    </w:p>
-    <w:p>
-      <w:pPr>
         <w:pStyle w:val="ListParagraph"/>
         <w:numPr>
           <w:ilvl w:val="1"/>
-          <w:numId w:val="1"/>
-        </w:numPr>
-      </w:pPr>
-      <w:r>
-        <w:t>5-minute</w:t>
-      </w:r>
-    </w:p>
-    <w:p>
-      <w:pPr>
-        <w:pStyle w:val="Heading1"/>
-      </w:pPr>
-      <w:r>
-        <w:t>Software Life Cycle</w:t>
-      </w:r>
-    </w:p>
-    <w:p>
-      <w:pPr>
-        <w:pStyle w:val="ListParagraph"/>
-        <w:numPr>
-          <w:ilvl w:val="0"/>
-          <w:numId w:val="2"/>
-        </w:numPr>
-      </w:pPr>
-      <w:r>
-        <w:t>Inception:</w:t>
-      </w:r>
-      <w:r>
-        <w:t xml:space="preserve"> </w:t>
+          <w:numId w:val="2"/>
+        </w:numPr>
+      </w:pPr>
+      <w:r>
+        <w:t>Service</w:t>
+      </w:r>
+      <w:r>
+        <w:t xml:space="preserve"> Enum Library.</w:t>
+      </w:r>
+    </w:p>
+    <w:p>
+      <w:pPr>
+        <w:pStyle w:val="ListParagraph"/>
+        <w:numPr>
+          <w:ilvl w:val="2"/>
+          <w:numId w:val="2"/>
+        </w:numPr>
+      </w:pPr>
+      <w:r>
+        <w:t>Cleaning</w:t>
+      </w:r>
+      <w:r>
+        <w:t xml:space="preserve"> (Enum)</w:t>
+      </w:r>
+    </w:p>
+    <w:p>
+      <w:pPr>
+        <w:pStyle w:val="ListParagraph"/>
+        <w:numPr>
+          <w:ilvl w:val="2"/>
+          <w:numId w:val="2"/>
+        </w:numPr>
+      </w:pPr>
+      <w:r>
+        <w:t>Handyman</w:t>
+      </w:r>
+      <w:r>
+        <w:t>(Enum)</w:t>
+      </w:r>
+    </w:p>
+    <w:p>
+      <w:pPr>
+        <w:pStyle w:val="ListParagraph"/>
+        <w:numPr>
+          <w:ilvl w:val="2"/>
+          <w:numId w:val="2"/>
+        </w:numPr>
+      </w:pPr>
+      <w:r>
+        <w:t>Plumbing</w:t>
+      </w:r>
+      <w:r>
+        <w:t>(Enum)</w:t>
+      </w:r>
+    </w:p>
+    <w:p>
+      <w:pPr>
+        <w:pStyle w:val="ListParagraph"/>
+        <w:numPr>
+          <w:ilvl w:val="2"/>
+          <w:numId w:val="2"/>
+        </w:numPr>
+      </w:pPr>
+      <w:r>
+        <w:t>Electrical</w:t>
+      </w:r>
+      <w:r>
+        <w:t>(Enum)</w:t>
+      </w:r>
+    </w:p>
+    <w:p>
+      <w:pPr>
+        <w:pStyle w:val="ListParagraph"/>
+        <w:numPr>
+          <w:ilvl w:val="2"/>
+          <w:numId w:val="2"/>
+        </w:numPr>
+      </w:pPr>
+      <w:r>
+        <w:t>Haulaway</w:t>
+      </w:r>
+      <w:r>
+        <w:t>(Enum)</w:t>
       </w:r>
     </w:p>
     <w:p>
@@ -187,19 +332,55 @@
         </w:numPr>
       </w:pPr>
       <w:r>
-        <w:t>Creating basic navigation</w:t>
-      </w:r>
-    </w:p>
-    <w:p>
-      <w:pPr>
-        <w:pStyle w:val="ListParagraph"/>
-        <w:numPr>
-          <w:ilvl w:val="0"/>
-          <w:numId w:val="2"/>
-        </w:numPr>
-      </w:pPr>
-      <w:r>
-        <w:t>Elaboration:</w:t>
+        <w:t>Service Professionals</w:t>
+      </w:r>
+    </w:p>
+    <w:p>
+      <w:pPr>
+        <w:pStyle w:val="ListParagraph"/>
+        <w:numPr>
+          <w:ilvl w:val="2"/>
+          <w:numId w:val="2"/>
+        </w:numPr>
+      </w:pPr>
+      <w:r>
+        <w:t>List of People/Businesses</w:t>
+      </w:r>
+    </w:p>
+    <w:p>
+      <w:pPr>
+        <w:pStyle w:val="ListParagraph"/>
+        <w:numPr>
+          <w:ilvl w:val="2"/>
+          <w:numId w:val="2"/>
+        </w:numPr>
+      </w:pPr>
+      <w:r>
+        <w:t>User ratings</w:t>
+      </w:r>
+    </w:p>
+    <w:p>
+      <w:pPr>
+        <w:pStyle w:val="ListParagraph"/>
+        <w:numPr>
+          <w:ilvl w:val="2"/>
+          <w:numId w:val="2"/>
+        </w:numPr>
+      </w:pPr>
+      <w:r>
+        <w:t>Completed jobs</w:t>
+      </w:r>
+    </w:p>
+    <w:p>
+      <w:pPr>
+        <w:pStyle w:val="ListParagraph"/>
+        <w:numPr>
+          <w:ilvl w:val="2"/>
+          <w:numId w:val="2"/>
+        </w:numPr>
+      </w:pPr>
+      <w:r>
+        <w:t>Contact info</w:t>
       </w:r>
     </w:p>
     <w:p>
@@ -211,19 +392,31 @@
         </w:numPr>
       </w:pPr>
       <w:r>
-        <w:t>Add functionality to the navigation</w:t>
-      </w:r>
-    </w:p>
-    <w:p>
-      <w:pPr>
-        <w:pStyle w:val="ListParagraph"/>
-        <w:numPr>
-          <w:ilvl w:val="0"/>
-          <w:numId w:val="2"/>
-        </w:numPr>
-      </w:pPr>
-      <w:r>
-        <w:t>Construction:</w:t>
+        <w:t>Date &amp; Time</w:t>
+      </w:r>
+    </w:p>
+    <w:p>
+      <w:pPr>
+        <w:pStyle w:val="ListParagraph"/>
+        <w:numPr>
+          <w:ilvl w:val="2"/>
+          <w:numId w:val="2"/>
+        </w:numPr>
+      </w:pPr>
+      <w:r>
+        <w:t>Mm/dd/yyyy – AM or PM display to schedule date and time of service needed.</w:t>
+      </w:r>
+    </w:p>
+    <w:p>
+      <w:pPr>
+        <w:pStyle w:val="ListParagraph"/>
+        <w:numPr>
+          <w:ilvl w:val="2"/>
+          <w:numId w:val="2"/>
+        </w:numPr>
+      </w:pPr>
+      <w:r>
+        <w:t xml:space="preserve">Skip feature </w:t>
       </w:r>
     </w:p>
     <w:p>
@@ -235,7 +428,7 @@
         </w:numPr>
       </w:pPr>
       <w:r>
-        <w:t>Service</w:t>
+        <w:t>Bookings</w:t>
       </w:r>
     </w:p>
     <w:p>
@@ -247,7 +440,7 @@
         </w:numPr>
       </w:pPr>
       <w:r>
-        <w:t>Cleaning</w:t>
+        <w:t>Google maps API integration</w:t>
       </w:r>
     </w:p>
     <w:p>
@@ -259,7 +452,8 @@
         </w:numPr>
       </w:pPr>
       <w:r>
-        <w:t>Handyman</w:t>
+        <w:lastRenderedPageBreak/>
+        <w:t>Status of services scheduled</w:t>
       </w:r>
     </w:p>
     <w:p>
@@ -271,7 +465,19 @@
         </w:numPr>
       </w:pPr>
       <w:r>
-        <w:t>Plumbing</w:t>
+        <w:t>Location of hired help in relation to your home</w:t>
+      </w:r>
+    </w:p>
+    <w:p>
+      <w:pPr>
+        <w:pStyle w:val="ListParagraph"/>
+        <w:numPr>
+          <w:ilvl w:val="1"/>
+          <w:numId w:val="2"/>
+        </w:numPr>
+      </w:pPr>
+      <w:r>
+        <w:t>Payment</w:t>
       </w:r>
     </w:p>
     <w:p>
@@ -283,7 +489,7 @@
         </w:numPr>
       </w:pPr>
       <w:r>
-        <w:t>Electrical</w:t>
+        <w:t>Payment method</w:t>
       </w:r>
     </w:p>
     <w:p>
@@ -294,11 +500,9 @@
           <w:numId w:val="2"/>
         </w:numPr>
       </w:pPr>
-      <w:proofErr w:type="spellStart"/>
-      <w:r>
-        <w:t>Haulaway</w:t>
-      </w:r>
-      <w:proofErr w:type="spellEnd"/>
+      <w:r>
+        <w:t>Payment details(reoccurring)</w:t>
+      </w:r>
     </w:p>
     <w:p>
       <w:pPr>
@@ -309,7 +513,7 @@
         </w:numPr>
       </w:pPr>
       <w:r>
-        <w:t>Service Professionals</w:t>
+        <w:t>Servicer Hub</w:t>
       </w:r>
     </w:p>
     <w:p>
@@ -321,212 +525,7 @@
         </w:numPr>
       </w:pPr>
       <w:r>
-        <w:t>List of People/Businesses</w:t>
-      </w:r>
-    </w:p>
-    <w:p>
-      <w:pPr>
-        <w:pStyle w:val="ListParagraph"/>
-        <w:numPr>
-          <w:ilvl w:val="2"/>
-          <w:numId w:val="2"/>
-        </w:numPr>
-      </w:pPr>
-      <w:r>
-        <w:t>User ratings</w:t>
-      </w:r>
-    </w:p>
-    <w:p>
-      <w:pPr>
-        <w:pStyle w:val="ListParagraph"/>
-        <w:numPr>
-          <w:ilvl w:val="2"/>
-          <w:numId w:val="2"/>
-        </w:numPr>
-      </w:pPr>
-      <w:r>
-        <w:t>Completed jobs</w:t>
-      </w:r>
-    </w:p>
-    <w:p>
-      <w:pPr>
-        <w:pStyle w:val="ListParagraph"/>
-        <w:numPr>
-          <w:ilvl w:val="2"/>
-          <w:numId w:val="2"/>
-        </w:numPr>
-      </w:pPr>
-      <w:r>
-        <w:t>Contact info</w:t>
-      </w:r>
-    </w:p>
-    <w:p>
-      <w:pPr>
-        <w:pStyle w:val="ListParagraph"/>
-        <w:numPr>
-          <w:ilvl w:val="1"/>
-          <w:numId w:val="2"/>
-        </w:numPr>
-      </w:pPr>
-      <w:r>
-        <w:t>Date &amp; Time</w:t>
-      </w:r>
-    </w:p>
-    <w:p>
-      <w:pPr>
-        <w:pStyle w:val="ListParagraph"/>
-        <w:numPr>
-          <w:ilvl w:val="2"/>
-          <w:numId w:val="2"/>
-        </w:numPr>
-      </w:pPr>
-      <w:r>
-        <w:t>Mm/</w:t>
-      </w:r>
-      <w:proofErr w:type="spellStart"/>
-      <w:r>
-        <w:t>dd</w:t>
-      </w:r>
-      <w:proofErr w:type="spellEnd"/>
-      <w:r>
-        <w:t>/</w:t>
-      </w:r>
-      <w:proofErr w:type="spellStart"/>
-      <w:r>
-        <w:t>yyyy</w:t>
-      </w:r>
-      <w:proofErr w:type="spellEnd"/>
-      <w:r>
-        <w:t xml:space="preserve"> – AM or PM display to schedule date and time of service needed.</w:t>
-      </w:r>
-    </w:p>
-    <w:p>
-      <w:pPr>
-        <w:pStyle w:val="ListParagraph"/>
-        <w:numPr>
-          <w:ilvl w:val="2"/>
-          <w:numId w:val="2"/>
-        </w:numPr>
-      </w:pPr>
-      <w:r>
-        <w:t xml:space="preserve">Skip feature </w:t>
-      </w:r>
-    </w:p>
-    <w:p>
-      <w:pPr>
-        <w:pStyle w:val="ListParagraph"/>
-        <w:numPr>
-          <w:ilvl w:val="1"/>
-          <w:numId w:val="2"/>
-        </w:numPr>
-      </w:pPr>
-      <w:r>
-        <w:t>Bookings</w:t>
-      </w:r>
-    </w:p>
-    <w:p>
-      <w:pPr>
-        <w:pStyle w:val="ListParagraph"/>
-        <w:numPr>
-          <w:ilvl w:val="2"/>
-          <w:numId w:val="2"/>
-        </w:numPr>
-      </w:pPr>
-      <w:r>
-        <w:t>Google maps API integration</w:t>
-      </w:r>
-    </w:p>
-    <w:p>
-      <w:pPr>
-        <w:pStyle w:val="ListParagraph"/>
-        <w:numPr>
-          <w:ilvl w:val="2"/>
-          <w:numId w:val="2"/>
-        </w:numPr>
-      </w:pPr>
-      <w:r>
-        <w:t>Status of services scheduled</w:t>
-      </w:r>
-    </w:p>
-    <w:p>
-      <w:pPr>
-        <w:pStyle w:val="ListParagraph"/>
-        <w:numPr>
-          <w:ilvl w:val="2"/>
-          <w:numId w:val="2"/>
-        </w:numPr>
-      </w:pPr>
-      <w:r>
-        <w:lastRenderedPageBreak/>
-        <w:t>Location of hired help in relation to your home</w:t>
-      </w:r>
-    </w:p>
-    <w:p>
-      <w:pPr>
-        <w:pStyle w:val="ListParagraph"/>
-        <w:numPr>
-          <w:ilvl w:val="1"/>
-          <w:numId w:val="2"/>
-        </w:numPr>
-      </w:pPr>
-      <w:r>
-        <w:t>Payment</w:t>
-      </w:r>
-    </w:p>
-    <w:p>
-      <w:pPr>
-        <w:pStyle w:val="ListParagraph"/>
-        <w:numPr>
-          <w:ilvl w:val="2"/>
-          <w:numId w:val="2"/>
-        </w:numPr>
-      </w:pPr>
-      <w:r>
-        <w:t>Payment method</w:t>
-      </w:r>
-    </w:p>
-    <w:p>
-      <w:pPr>
-        <w:pStyle w:val="ListParagraph"/>
-        <w:numPr>
-          <w:ilvl w:val="2"/>
-          <w:numId w:val="2"/>
-        </w:numPr>
-      </w:pPr>
-      <w:r>
-        <w:t>Payment details(reoccurring)</w:t>
-      </w:r>
-    </w:p>
-    <w:p>
-      <w:pPr>
-        <w:pStyle w:val="ListParagraph"/>
-        <w:numPr>
-          <w:ilvl w:val="1"/>
-          <w:numId w:val="2"/>
-        </w:numPr>
-      </w:pPr>
-      <w:r>
-        <w:t>Servicer Hub</w:t>
-      </w:r>
-    </w:p>
-    <w:p>
-      <w:pPr>
-        <w:pStyle w:val="ListParagraph"/>
-        <w:numPr>
-          <w:ilvl w:val="2"/>
-          <w:numId w:val="2"/>
-        </w:numPr>
-      </w:pPr>
-      <w:r>
-        <w:t xml:space="preserve">Open for business (hours specified on a </w:t>
-      </w:r>
-      <w:proofErr w:type="gramStart"/>
-      <w:r>
-        <w:t>7 day</w:t>
-      </w:r>
-      <w:proofErr w:type="gramEnd"/>
-      <w:r>
-        <w:t xml:space="preserve"> calendar)</w:t>
+        <w:t>Open for business (hours specified on a 7 day calendar)</w:t>
       </w:r>
     </w:p>
     <w:p>
@@ -977,6 +976,7 @@
           <w:dataBinding w:prefixMappings="xmlns:ns0='http://purl.org/dc/elements/1.1/' xmlns:ns1='http://schemas.openxmlformats.org/package/2006/metadata/core-properties' " w:xpath="/ns1:coreProperties[1]/ns0:creator[1]" w:storeItemID="{6C3C8BC8-F283-45AE-878A-BAB7291924A1}"/>
           <w:text/>
         </w:sdtPr>
+        <w:sdtEndPr/>
         <w:sdtContent>
           <w:tc>
             <w:tcPr>
@@ -1067,7 +1067,7 @@
               <w:sz w:val="18"/>
               <w:szCs w:val="18"/>
             </w:rPr>
-            <w:t>2</w:t>
+            <w:t>1</w:t>
           </w:r>
           <w:r>
             <w:rPr>
@@ -2241,8 +2241,10 @@
   </w:compat>
   <w:rsids>
     <w:rsidRoot w:val="005D0C99"/>
+    <w:rsid w:val="00016382"/>
     <w:rsid w:val="005D0C99"/>
     <w:rsid w:val="0079018F"/>
+    <w:rsid w:val="00793922"/>
   </w:rsids>
   <m:mathPr>
     <m:mathFont m:val="Cambria Math"/>
@@ -2674,7 +2676,6 @@
     <w:uiPriority w:val="1"/>
     <w:semiHidden/>
     <w:unhideWhenUsed/>
-    <w:rsid w:val="005D0C99"/>
   </w:style>
   <w:style w:type="table" w:default="1" w:styleId="TableNormal">
     <w:name w:val="Normal Table"/>

</xml_diff>